<commit_message>
navbar Login and Register button adjusted
</commit_message>
<xml_diff>
--- a/Use_case.docx
+++ b/Use_case.docx
@@ -100,7 +100,7 @@
               <w:rPr>
                 <w:lang w:val="en-US"/>
               </w:rPr>
-              <w:t>gabinetu</w:t>
+              <w:t>Administratora</w:t>
             </w:r>
             <w:proofErr w:type="spellEnd"/>
             <w:r>
@@ -114,7 +114,21 @@
               <w:rPr>
                 <w:lang w:val="en-US"/>
               </w:rPr>
-              <w:t>stomatologicznego</w:t>
+              <w:t>Gabinetu</w:t>
+            </w:r>
+            <w:proofErr w:type="spellEnd"/>
+            <w:r>
+              <w:rPr>
+                <w:lang w:val="en-US"/>
+              </w:rPr>
+              <w:t xml:space="preserve"> </w:t>
+            </w:r>
+            <w:proofErr w:type="spellStart"/>
+            <w:r>
+              <w:rPr>
+                <w:lang w:val="en-US"/>
+              </w:rPr>
+              <w:t>Stomatologicznego</w:t>
             </w:r>
             <w:proofErr w:type="spellEnd"/>
           </w:p>
@@ -147,7 +161,13 @@
           </w:tcPr>
           <w:p>
             <w:r>
-              <w:t xml:space="preserve">Użytkownik rejestruje nowe konto dla gabinetu stomatologicznego. </w:t>
+              <w:t xml:space="preserve">Użytkownik rejestruje nowe konto </w:t>
+            </w:r>
+            <w:r>
+              <w:t xml:space="preserve">dla </w:t>
+            </w:r>
+            <w:r>
+              <w:t>Administratora Gabinetu Stomatologicznego</w:t>
             </w:r>
           </w:p>
         </w:tc>
@@ -191,7 +211,10 @@
           </w:tcPr>
           <w:p>
             <w:r>
-              <w:t>W bazie danych systemu nie widnieją Gabinet Stomatologiczny ani użytkownik rejestrujący</w:t>
+              <w:t>W bazie danych systemu nie widnie</w:t>
+            </w:r>
+            <w:r>
+              <w:t>je użytkownik rejestrująy</w:t>
             </w:r>
           </w:p>
         </w:tc>
@@ -213,10 +236,13 @@
           </w:tcPr>
           <w:p>
             <w:r>
-              <w:t xml:space="preserve">W systemie powstają dwa powiązane ze sobą konta – Gabinetu Stomatologicznego oraz przypisanego do niego Administratora, Administratorem </w:t>
-            </w:r>
-            <w:r>
-              <w:t>Gabinetu Stomatologicznego staje się użytkownik, który dokonał rejestracji.</w:t>
+              <w:t>W systemie powstaje</w:t>
+            </w:r>
+            <w:r>
+              <w:t xml:space="preserve"> </w:t>
+            </w:r>
+            <w:r>
+              <w:t>konto Administratora Gabinetu</w:t>
             </w:r>
           </w:p>
         </w:tc>
@@ -250,7 +276,10 @@
               </w:numPr>
             </w:pPr>
             <w:r>
-              <w:t>Użytkownik wybiera przycisk ‘Zarejestruj Gabinet Stomatologiczny’</w:t>
+              <w:t>Użytkownik wybiera przycisk ‘</w:t>
+            </w:r>
+            <w:r>
+              <w:t>Register</w:t>
             </w:r>
           </w:p>
           <w:p>
@@ -262,1021 +291,16 @@
               </w:numPr>
             </w:pPr>
             <w:r>
-              <w:t>Użytkownik wypełnia formularze rejestracyjne</w:t>
+              <w:t>Użytkownik wypełnia formularz</w:t>
+            </w:r>
+            <w:r>
+              <w:t xml:space="preserve"> rejestracyjne</w:t>
             </w:r>
           </w:p>
           <w:p>
             <w:pPr>
               <w:pStyle w:val="ListParagraph"/>
-              <w:numPr>
-                <w:ilvl w:val="0"/>
-                <w:numId w:val="4"/>
-              </w:numPr>
-            </w:pPr>
-            <w:r>
-              <w:t>Dla Gabinetu Stomatologicznego:</w:t>
-            </w:r>
-          </w:p>
-          <w:tbl>
-            <w:tblPr>
-              <w:tblStyle w:val="TableGrid"/>
-              <w:tblW w:w="0" w:type="auto"/>
-              <w:tblInd w:w="720" w:type="dxa"/>
-              <w:tblLook w:val="04A0" w:firstRow="1" w:lastRow="0" w:firstColumn="1" w:lastColumn="0" w:noHBand="0" w:noVBand="1"/>
-            </w:tblPr>
-            <w:tblGrid>
-              <w:gridCol w:w="1730"/>
-              <w:gridCol w:w="949"/>
-              <w:gridCol w:w="918"/>
-              <w:gridCol w:w="996"/>
-              <w:gridCol w:w="2046"/>
-            </w:tblGrid>
-            <w:tr>
-              <w:tc>
-                <w:tcPr>
-                  <w:tcW w:w="1730" w:type="dxa"/>
-                  <w:vMerge w:val="restart"/>
-                  <w:shd w:val="clear" w:color="auto" w:fill="F2F2F2" w:themeFill="background1" w:themeFillShade="F2"/>
-                </w:tcPr>
-                <w:p>
-                  <w:pPr>
-                    <w:rPr>
-                      <w:b/>
-                    </w:rPr>
-                  </w:pPr>
-                  <w:r>
-                    <w:rPr>
-                      <w:b/>
-                    </w:rPr>
-                    <w:t>Nazwa pola</w:t>
-                  </w:r>
-                </w:p>
-              </w:tc>
-              <w:tc>
-                <w:tcPr>
-                  <w:tcW w:w="4909" w:type="dxa"/>
-                  <w:gridSpan w:val="4"/>
-                  <w:shd w:val="clear" w:color="auto" w:fill="F2F2F2" w:themeFill="background1" w:themeFillShade="F2"/>
-                </w:tcPr>
-                <w:p>
-                  <w:pPr>
-                    <w:rPr>
-                      <w:b/>
-                    </w:rPr>
-                  </w:pPr>
-                  <w:r>
-                    <w:rPr>
-                      <w:b/>
-                    </w:rPr>
-                    <w:t>Właściwości</w:t>
-                  </w:r>
-                </w:p>
-              </w:tc>
-            </w:tr>
-            <w:tr>
-              <w:tc>
-                <w:tcPr>
-                  <w:tcW w:w="1730" w:type="dxa"/>
-                  <w:vMerge/>
-                  <w:shd w:val="clear" w:color="auto" w:fill="F2F2F2" w:themeFill="background1" w:themeFillShade="F2"/>
-                </w:tcPr>
-                <w:p>
-                  <w:pPr>
-                    <w:rPr>
-                      <w:b/>
-                    </w:rPr>
-                  </w:pPr>
-                </w:p>
-              </w:tc>
-              <w:tc>
-                <w:tcPr>
-                  <w:tcW w:w="949" w:type="dxa"/>
-                  <w:shd w:val="clear" w:color="auto" w:fill="F2F2F2" w:themeFill="background1" w:themeFillShade="F2"/>
-                </w:tcPr>
-                <w:p>
-                  <w:pPr>
-                    <w:rPr>
-                      <w:b/>
-                    </w:rPr>
-                  </w:pPr>
-                  <w:r>
-                    <w:rPr>
-                      <w:b/>
-                    </w:rPr>
-                    <w:t>Typ</w:t>
-                  </w:r>
-                </w:p>
-              </w:tc>
-              <w:tc>
-                <w:tcPr>
-                  <w:tcW w:w="918" w:type="dxa"/>
-                  <w:shd w:val="clear" w:color="auto" w:fill="F2F2F2" w:themeFill="background1" w:themeFillShade="F2"/>
-                </w:tcPr>
-                <w:p>
-                  <w:pPr>
-                    <w:rPr>
-                      <w:b/>
-                    </w:rPr>
-                  </w:pPr>
-                  <w:r>
-                    <w:rPr>
-                      <w:b/>
-                    </w:rPr>
-                    <w:t>Max ilość znaków</w:t>
-                  </w:r>
-                </w:p>
-              </w:tc>
-              <w:tc>
-                <w:tcPr>
-                  <w:tcW w:w="995" w:type="dxa"/>
-                  <w:shd w:val="clear" w:color="auto" w:fill="F2F2F2" w:themeFill="background1" w:themeFillShade="F2"/>
-                </w:tcPr>
-                <w:p>
-                  <w:pPr>
-                    <w:rPr>
-                      <w:b/>
-                    </w:rPr>
-                  </w:pPr>
-                  <w:r>
-                    <w:rPr>
-                      <w:b/>
-                    </w:rPr>
-                    <w:t>Obowią-zkowe</w:t>
-                  </w:r>
-                </w:p>
-                <w:p>
-                  <w:pPr>
-                    <w:rPr>
-                      <w:b/>
-                    </w:rPr>
-                  </w:pPr>
-                  <w:r>
-                    <w:rPr>
-                      <w:b/>
-                    </w:rPr>
-                    <w:t>T/N</w:t>
-                  </w:r>
-                </w:p>
-              </w:tc>
-              <w:tc>
-                <w:tcPr>
-                  <w:tcW w:w="2047" w:type="dxa"/>
-                  <w:shd w:val="clear" w:color="auto" w:fill="F2F2F2" w:themeFill="background1" w:themeFillShade="F2"/>
-                </w:tcPr>
-                <w:p>
-                  <w:pPr>
-                    <w:rPr>
-                      <w:b/>
-                    </w:rPr>
-                  </w:pPr>
-                  <w:r>
-                    <w:rPr>
-                      <w:b/>
-                    </w:rPr>
-                    <w:t>Informacje</w:t>
-                  </w:r>
-                </w:p>
-              </w:tc>
-            </w:tr>
-            <w:tr>
-              <w:tc>
-                <w:tcPr>
-                  <w:tcW w:w="1730" w:type="dxa"/>
-                  <w:shd w:val="clear" w:color="auto" w:fill="F2F2F2" w:themeFill="background1" w:themeFillShade="F2"/>
-                </w:tcPr>
-                <w:p>
-                  <w:pPr>
-                    <w:rPr>
-                      <w:b/>
-                    </w:rPr>
-                  </w:pPr>
-                  <w:r>
-                    <w:rPr>
-                      <w:b/>
-                    </w:rPr>
-                    <w:t>Typ placówki: do wyboru jedno: Podmiot leczniczy lub Praktyka zawodowa</w:t>
-                  </w:r>
-                </w:p>
-                <w:p>
-                  <w:pPr>
-                    <w:pStyle w:val="ListParagraph"/>
-                    <w:ind w:left="1440"/>
-                    <w:rPr>
-                      <w:b/>
-                    </w:rPr>
-                  </w:pPr>
-                </w:p>
-              </w:tc>
-              <w:tc>
-                <w:tcPr>
-                  <w:tcW w:w="949" w:type="dxa"/>
-                </w:tcPr>
-                <w:p>
-                  <w:pPr>
-                    <w:pStyle w:val="ListParagraph"/>
-                    <w:ind w:left="0"/>
-                  </w:pPr>
-                  <w:r>
-                    <w:t>Boolean</w:t>
-                  </w:r>
-                </w:p>
-              </w:tc>
-              <w:tc>
-                <w:tcPr>
-                  <w:tcW w:w="918" w:type="dxa"/>
-                </w:tcPr>
-                <w:p>
-                  <w:pPr>
-                    <w:pStyle w:val="ListParagraph"/>
-                    <w:ind w:left="0"/>
-                  </w:pPr>
-                  <w:r>
-                    <w:t>n/a</w:t>
-                  </w:r>
-                </w:p>
-              </w:tc>
-              <w:tc>
-                <w:tcPr>
-                  <w:tcW w:w="995" w:type="dxa"/>
-                </w:tcPr>
-                <w:p>
-                  <w:pPr>
-                    <w:pStyle w:val="ListParagraph"/>
-                    <w:ind w:left="0"/>
-                  </w:pPr>
-                  <w:r>
-                    <w:t>T</w:t>
-                  </w:r>
-                </w:p>
-              </w:tc>
-              <w:tc>
-                <w:tcPr>
-                  <w:tcW w:w="2047" w:type="dxa"/>
-                </w:tcPr>
-                <w:p>
-                  <w:pPr>
-                    <w:pStyle w:val="ListParagraph"/>
-                    <w:ind w:left="0"/>
-                  </w:pPr>
-                  <w:r>
-                    <w:t>Zwraca True dla wybranej opcji</w:t>
-                  </w:r>
-                </w:p>
-              </w:tc>
-            </w:tr>
-            <w:tr>
-              <w:tc>
-                <w:tcPr>
-                  <w:tcW w:w="1730" w:type="dxa"/>
-                  <w:shd w:val="clear" w:color="auto" w:fill="F2F2F2" w:themeFill="background1" w:themeFillShade="F2"/>
-                </w:tcPr>
-                <w:p>
-                  <w:pPr>
-                    <w:rPr>
-                      <w:b/>
-                    </w:rPr>
-                  </w:pPr>
-                  <w:r>
-                    <w:rPr>
-                      <w:b/>
-                    </w:rPr>
-                    <w:t>Firma, nazwa albo imię i nazwisko podmiotu leczniczego</w:t>
-                  </w:r>
-                </w:p>
-                <w:p>
-                  <w:pPr>
-                    <w:pStyle w:val="ListParagraph"/>
-                    <w:ind w:left="1440"/>
-                    <w:rPr>
-                      <w:b/>
-                    </w:rPr>
-                  </w:pPr>
-                </w:p>
-              </w:tc>
-              <w:tc>
-                <w:tcPr>
-                  <w:tcW w:w="949" w:type="dxa"/>
-                </w:tcPr>
-                <w:p>
-                  <w:pPr>
-                    <w:pStyle w:val="ListParagraph"/>
-                    <w:ind w:left="0"/>
-                  </w:pPr>
-                  <w:r>
-                    <w:t>String</w:t>
-                  </w:r>
-                </w:p>
-              </w:tc>
-              <w:tc>
-                <w:tcPr>
-                  <w:tcW w:w="918" w:type="dxa"/>
-                </w:tcPr>
-                <w:p>
-                  <w:pPr>
-                    <w:pStyle w:val="ListParagraph"/>
-                    <w:ind w:left="0"/>
-                  </w:pPr>
-                  <w:r>
-                    <w:t xml:space="preserve">255 </w:t>
-                  </w:r>
-                </w:p>
-              </w:tc>
-              <w:tc>
-                <w:tcPr>
-                  <w:tcW w:w="995" w:type="dxa"/>
-                </w:tcPr>
-                <w:p>
-                  <w:pPr>
-                    <w:pStyle w:val="ListParagraph"/>
-                    <w:ind w:left="0"/>
-                  </w:pPr>
-                  <w:r>
-                    <w:t>T</w:t>
-                  </w:r>
-                </w:p>
-              </w:tc>
-              <w:tc>
-                <w:tcPr>
-                  <w:tcW w:w="2047" w:type="dxa"/>
-                </w:tcPr>
-                <w:p>
-                  <w:pPr>
-                    <w:pStyle w:val="ListParagraph"/>
-                    <w:ind w:left="0"/>
-                  </w:pPr>
-                  <w:r>
-                    <w:t>n/a</w:t>
-                  </w:r>
-                </w:p>
-              </w:tc>
-            </w:tr>
-            <w:tr>
-              <w:tc>
-                <w:tcPr>
-                  <w:tcW w:w="1730" w:type="dxa"/>
-                  <w:shd w:val="clear" w:color="auto" w:fill="F2F2F2" w:themeFill="background1" w:themeFillShade="F2"/>
-                </w:tcPr>
-                <w:p>
-                  <w:pPr>
-                    <w:rPr>
-                      <w:b/>
-                    </w:rPr>
-                  </w:pPr>
-                  <w:r>
-                    <w:rPr>
-                      <w:b/>
-                    </w:rPr>
-                    <w:t>NIP</w:t>
-                  </w:r>
-                </w:p>
-                <w:p>
-                  <w:pPr>
-                    <w:pStyle w:val="ListParagraph"/>
-                    <w:ind w:left="1440"/>
-                    <w:rPr>
-                      <w:b/>
-                    </w:rPr>
-                  </w:pPr>
-                </w:p>
-              </w:tc>
-              <w:tc>
-                <w:tcPr>
-                  <w:tcW w:w="949" w:type="dxa"/>
-                </w:tcPr>
-                <w:p>
-                  <w:pPr>
-                    <w:pStyle w:val="ListParagraph"/>
-                    <w:ind w:left="0"/>
-                  </w:pPr>
-                  <w:r>
-                    <w:t>Integer</w:t>
-                  </w:r>
-                </w:p>
-              </w:tc>
-              <w:tc>
-                <w:tcPr>
-                  <w:tcW w:w="918" w:type="dxa"/>
-                </w:tcPr>
-                <w:p>
-                  <w:pPr>
-                    <w:pStyle w:val="ListParagraph"/>
-                    <w:ind w:left="0"/>
-                  </w:pPr>
-                  <w:r>
-                    <w:t>10</w:t>
-                  </w:r>
-                </w:p>
-              </w:tc>
-              <w:tc>
-                <w:tcPr>
-                  <w:tcW w:w="995" w:type="dxa"/>
-                </w:tcPr>
-                <w:p>
-                  <w:pPr>
-                    <w:pStyle w:val="ListParagraph"/>
-                    <w:ind w:left="0"/>
-                  </w:pPr>
-                  <w:r>
-                    <w:t>T</w:t>
-                  </w:r>
-                </w:p>
-              </w:tc>
-              <w:tc>
-                <w:tcPr>
-                  <w:tcW w:w="2047" w:type="dxa"/>
-                </w:tcPr>
-                <w:p>
-                  <w:pPr>
-                    <w:pStyle w:val="ListParagraph"/>
-                    <w:ind w:left="0"/>
-                  </w:pPr>
-                  <w:r>
-                    <w:t>n/a</w:t>
-                  </w:r>
-                </w:p>
-              </w:tc>
-            </w:tr>
-            <w:tr>
-              <w:tc>
-                <w:tcPr>
-                  <w:tcW w:w="1730" w:type="dxa"/>
-                  <w:shd w:val="clear" w:color="auto" w:fill="F2F2F2" w:themeFill="background1" w:themeFillShade="F2"/>
-                </w:tcPr>
-                <w:p>
-                  <w:pPr>
-                    <w:rPr>
-                      <w:b/>
-                    </w:rPr>
-                  </w:pPr>
-                  <w:r>
-                    <w:rPr>
-                      <w:b/>
-                    </w:rPr>
-                    <w:t>Miejscowość</w:t>
-                  </w:r>
-                </w:p>
-                <w:p>
-                  <w:pPr>
-                    <w:pStyle w:val="ListParagraph"/>
-                    <w:ind w:left="1440"/>
-                    <w:rPr>
-                      <w:b/>
-                    </w:rPr>
-                  </w:pPr>
-                </w:p>
-              </w:tc>
-              <w:tc>
-                <w:tcPr>
-                  <w:tcW w:w="949" w:type="dxa"/>
-                </w:tcPr>
-                <w:p>
-                  <w:pPr>
-                    <w:pStyle w:val="ListParagraph"/>
-                    <w:ind w:left="0"/>
-                  </w:pPr>
-                  <w:r>
-                    <w:t>String</w:t>
-                  </w:r>
-                </w:p>
-              </w:tc>
-              <w:tc>
-                <w:tcPr>
-                  <w:tcW w:w="918" w:type="dxa"/>
-                </w:tcPr>
-                <w:p>
-                  <w:pPr>
-                    <w:pStyle w:val="ListParagraph"/>
-                    <w:ind w:left="0"/>
-                  </w:pPr>
-                  <w:r>
-                    <w:t>150</w:t>
-                  </w:r>
-                </w:p>
-              </w:tc>
-              <w:tc>
-                <w:tcPr>
-                  <w:tcW w:w="995" w:type="dxa"/>
-                </w:tcPr>
-                <w:p>
-                  <w:pPr>
-                    <w:pStyle w:val="ListParagraph"/>
-                    <w:ind w:left="0"/>
-                  </w:pPr>
-                  <w:r>
-                    <w:t>N</w:t>
-                  </w:r>
-                </w:p>
-              </w:tc>
-              <w:tc>
-                <w:tcPr>
-                  <w:tcW w:w="2047" w:type="dxa"/>
-                </w:tcPr>
-                <w:p>
-                  <w:pPr>
-                    <w:pStyle w:val="ListParagraph"/>
-                    <w:ind w:left="0"/>
-                  </w:pPr>
-                  <w:r>
-                    <w:t>n/a</w:t>
-                  </w:r>
-                </w:p>
-              </w:tc>
-            </w:tr>
-            <w:tr>
-              <w:tc>
-                <w:tcPr>
-                  <w:tcW w:w="1730" w:type="dxa"/>
-                  <w:shd w:val="clear" w:color="auto" w:fill="F2F2F2" w:themeFill="background1" w:themeFillShade="F2"/>
-                </w:tcPr>
-                <w:p>
-                  <w:pPr>
-                    <w:rPr>
-                      <w:b/>
-                    </w:rPr>
-                  </w:pPr>
-                  <w:r>
-                    <w:rPr>
-                      <w:b/>
-                    </w:rPr>
-                    <w:t>Kod pocztowy</w:t>
-                  </w:r>
-                </w:p>
-                <w:p>
-                  <w:pPr>
-                    <w:pStyle w:val="ListParagraph"/>
-                    <w:ind w:left="1440"/>
-                    <w:rPr>
-                      <w:b/>
-                    </w:rPr>
-                  </w:pPr>
-                </w:p>
-              </w:tc>
-              <w:tc>
-                <w:tcPr>
-                  <w:tcW w:w="949" w:type="dxa"/>
-                </w:tcPr>
-                <w:p>
-                  <w:pPr>
-                    <w:pStyle w:val="ListParagraph"/>
-                    <w:ind w:left="0"/>
-                  </w:pPr>
-                  <w:r>
-                    <w:t>String</w:t>
-                  </w:r>
-                </w:p>
-              </w:tc>
-              <w:tc>
-                <w:tcPr>
-                  <w:tcW w:w="918" w:type="dxa"/>
-                </w:tcPr>
-                <w:p>
-                  <w:pPr>
-                    <w:pStyle w:val="ListParagraph"/>
-                    <w:ind w:left="0"/>
-                  </w:pPr>
-                  <w:r>
-                    <w:t>6</w:t>
-                  </w:r>
-                </w:p>
-              </w:tc>
-              <w:tc>
-                <w:tcPr>
-                  <w:tcW w:w="995" w:type="dxa"/>
-                </w:tcPr>
-                <w:p>
-                  <w:pPr>
-                    <w:pStyle w:val="ListParagraph"/>
-                    <w:ind w:left="0"/>
-                  </w:pPr>
-                  <w:r>
-                    <w:t>N</w:t>
-                  </w:r>
-                </w:p>
-              </w:tc>
-              <w:tc>
-                <w:tcPr>
-                  <w:tcW w:w="2047" w:type="dxa"/>
-                </w:tcPr>
-                <w:p>
-                  <w:pPr>
-                    <w:pStyle w:val="ListParagraph"/>
-                    <w:ind w:left="0"/>
-                  </w:pPr>
-                  <w:r>
-                    <w:t>Dopuszczalny format: 00-000, gdzie 0 reprezentuje każdą cyfrę</w:t>
-                  </w:r>
-                </w:p>
-              </w:tc>
-            </w:tr>
-            <w:tr>
-              <w:tc>
-                <w:tcPr>
-                  <w:tcW w:w="1730" w:type="dxa"/>
-                  <w:shd w:val="clear" w:color="auto" w:fill="F2F2F2" w:themeFill="background1" w:themeFillShade="F2"/>
-                </w:tcPr>
-                <w:p>
-                  <w:pPr>
-                    <w:rPr>
-                      <w:b/>
-                    </w:rPr>
-                  </w:pPr>
-                  <w:r>
-                    <w:rPr>
-                      <w:b/>
-                    </w:rPr>
-                    <w:t>Ulica</w:t>
-                  </w:r>
-                </w:p>
-                <w:p>
-                  <w:pPr>
-                    <w:pStyle w:val="ListParagraph"/>
-                    <w:ind w:left="1440"/>
-                    <w:rPr>
-                      <w:b/>
-                    </w:rPr>
-                  </w:pPr>
-                </w:p>
-              </w:tc>
-              <w:tc>
-                <w:tcPr>
-                  <w:tcW w:w="949" w:type="dxa"/>
-                </w:tcPr>
-                <w:p>
-                  <w:pPr>
-                    <w:pStyle w:val="ListParagraph"/>
-                    <w:ind w:left="0"/>
-                  </w:pPr>
-                  <w:r>
-                    <w:t>String</w:t>
-                  </w:r>
-                </w:p>
-              </w:tc>
-              <w:tc>
-                <w:tcPr>
-                  <w:tcW w:w="918" w:type="dxa"/>
-                </w:tcPr>
-                <w:p>
-                  <w:pPr>
-                    <w:pStyle w:val="ListParagraph"/>
-                    <w:ind w:left="0"/>
-                  </w:pPr>
-                  <w:r>
-                    <w:t>150</w:t>
-                  </w:r>
-                </w:p>
-              </w:tc>
-              <w:tc>
-                <w:tcPr>
-                  <w:tcW w:w="995" w:type="dxa"/>
-                </w:tcPr>
-                <w:p>
-                  <w:pPr>
-                    <w:pStyle w:val="ListParagraph"/>
-                    <w:ind w:left="0"/>
-                  </w:pPr>
-                  <w:r>
-                    <w:t>N</w:t>
-                  </w:r>
-                </w:p>
-              </w:tc>
-              <w:tc>
-                <w:tcPr>
-                  <w:tcW w:w="2047" w:type="dxa"/>
-                </w:tcPr>
-                <w:p>
-                  <w:pPr>
-                    <w:pStyle w:val="ListParagraph"/>
-                    <w:ind w:left="0"/>
-                  </w:pPr>
-                  <w:r>
-                    <w:t>n/a</w:t>
-                  </w:r>
-                </w:p>
-              </w:tc>
-            </w:tr>
-            <w:tr>
-              <w:tc>
-                <w:tcPr>
-                  <w:tcW w:w="1730" w:type="dxa"/>
-                  <w:shd w:val="clear" w:color="auto" w:fill="F2F2F2" w:themeFill="background1" w:themeFillShade="F2"/>
-                </w:tcPr>
-                <w:p>
-                  <w:pPr>
-                    <w:rPr>
-                      <w:b/>
-                    </w:rPr>
-                  </w:pPr>
-                  <w:r>
-                    <w:rPr>
-                      <w:b/>
-                    </w:rPr>
-                    <w:t>Nr domu</w:t>
-                  </w:r>
-                </w:p>
-              </w:tc>
-              <w:tc>
-                <w:tcPr>
-                  <w:tcW w:w="949" w:type="dxa"/>
-                </w:tcPr>
-                <w:p>
-                  <w:pPr>
-                    <w:pStyle w:val="ListParagraph"/>
-                    <w:ind w:left="0"/>
-                  </w:pPr>
-                  <w:r>
-                    <w:t>String</w:t>
-                  </w:r>
-                </w:p>
-              </w:tc>
-              <w:tc>
-                <w:tcPr>
-                  <w:tcW w:w="918" w:type="dxa"/>
-                </w:tcPr>
-                <w:p>
-                  <w:pPr>
-                    <w:pStyle w:val="ListParagraph"/>
-                    <w:ind w:left="0"/>
-                  </w:pPr>
-                  <w:r>
-                    <w:t>10</w:t>
-                  </w:r>
-                </w:p>
-              </w:tc>
-              <w:tc>
-                <w:tcPr>
-                  <w:tcW w:w="995" w:type="dxa"/>
-                </w:tcPr>
-                <w:p>
-                  <w:pPr>
-                    <w:pStyle w:val="ListParagraph"/>
-                    <w:ind w:left="0"/>
-                  </w:pPr>
-                  <w:r>
-                    <w:t>N</w:t>
-                  </w:r>
-                </w:p>
-              </w:tc>
-              <w:tc>
-                <w:tcPr>
-                  <w:tcW w:w="2047" w:type="dxa"/>
-                </w:tcPr>
-                <w:p>
-                  <w:pPr>
-                    <w:pStyle w:val="ListParagraph"/>
-                    <w:ind w:left="0"/>
-                  </w:pPr>
-                  <w:r>
-                    <w:t>n/a</w:t>
-                  </w:r>
-                </w:p>
-              </w:tc>
-            </w:tr>
-            <w:tr>
-              <w:tc>
-                <w:tcPr>
-                  <w:tcW w:w="1730" w:type="dxa"/>
-                  <w:shd w:val="clear" w:color="auto" w:fill="F2F2F2" w:themeFill="background1" w:themeFillShade="F2"/>
-                </w:tcPr>
-                <w:p>
-                  <w:pPr>
-                    <w:rPr>
-                      <w:b/>
-                    </w:rPr>
-                  </w:pPr>
-                  <w:r>
-                    <w:rPr>
-                      <w:b/>
-                    </w:rPr>
-                    <w:t>Nr lokalu</w:t>
-                  </w:r>
-                </w:p>
-              </w:tc>
-              <w:tc>
-                <w:tcPr>
-                  <w:tcW w:w="949" w:type="dxa"/>
-                </w:tcPr>
-                <w:p>
-                  <w:pPr>
-                    <w:pStyle w:val="ListParagraph"/>
-                    <w:ind w:left="0"/>
-                  </w:pPr>
-                  <w:r>
-                    <w:t>String</w:t>
-                  </w:r>
-                </w:p>
-              </w:tc>
-              <w:tc>
-                <w:tcPr>
-                  <w:tcW w:w="918" w:type="dxa"/>
-                </w:tcPr>
-                <w:p>
-                  <w:pPr>
-                    <w:pStyle w:val="ListParagraph"/>
-                    <w:ind w:left="0"/>
-                  </w:pPr>
-                  <w:r>
-                    <w:t>10</w:t>
-                  </w:r>
-                </w:p>
-              </w:tc>
-              <w:tc>
-                <w:tcPr>
-                  <w:tcW w:w="995" w:type="dxa"/>
-                </w:tcPr>
-                <w:p>
-                  <w:pPr>
-                    <w:pStyle w:val="ListParagraph"/>
-                    <w:ind w:left="0"/>
-                  </w:pPr>
-                  <w:r>
-                    <w:t>N</w:t>
-                  </w:r>
-                </w:p>
-              </w:tc>
-              <w:tc>
-                <w:tcPr>
-                  <w:tcW w:w="2047" w:type="dxa"/>
-                </w:tcPr>
-                <w:p>
-                  <w:pPr>
-                    <w:pStyle w:val="ListParagraph"/>
-                    <w:ind w:left="0"/>
-                  </w:pPr>
-                  <w:r>
-                    <w:t>n/a</w:t>
-                  </w:r>
-                </w:p>
-              </w:tc>
-            </w:tr>
-            <w:tr>
-              <w:tc>
-                <w:tcPr>
-                  <w:tcW w:w="1730" w:type="dxa"/>
-                  <w:shd w:val="clear" w:color="auto" w:fill="F2F2F2" w:themeFill="background1" w:themeFillShade="F2"/>
-                </w:tcPr>
-                <w:p>
-                  <w:pPr>
-                    <w:rPr>
-                      <w:b/>
-                    </w:rPr>
-                  </w:pPr>
-                  <w:r>
-                    <w:rPr>
-                      <w:b/>
-                    </w:rPr>
-                    <w:t>Województwo</w:t>
-                  </w:r>
-                </w:p>
-              </w:tc>
-              <w:tc>
-                <w:tcPr>
-                  <w:tcW w:w="949" w:type="dxa"/>
-                </w:tcPr>
-                <w:p>
-                  <w:pPr>
-                    <w:pStyle w:val="ListParagraph"/>
-                    <w:ind w:left="0"/>
-                  </w:pPr>
-                  <w:r>
-                    <w:t>String</w:t>
-                  </w:r>
-                </w:p>
-              </w:tc>
-              <w:tc>
-                <w:tcPr>
-                  <w:tcW w:w="918" w:type="dxa"/>
-                </w:tcPr>
-                <w:p>
-                  <w:pPr>
-                    <w:pStyle w:val="ListParagraph"/>
-                    <w:ind w:left="0"/>
-                  </w:pPr>
-                  <w:r>
-                    <w:t>30</w:t>
-                  </w:r>
-                </w:p>
-              </w:tc>
-              <w:tc>
-                <w:tcPr>
-                  <w:tcW w:w="995" w:type="dxa"/>
-                </w:tcPr>
-                <w:p>
-                  <w:pPr>
-                    <w:pStyle w:val="ListParagraph"/>
-                    <w:ind w:left="0"/>
-                  </w:pPr>
-                  <w:r>
-                    <w:t>N</w:t>
-                  </w:r>
-                </w:p>
-              </w:tc>
-              <w:tc>
-                <w:tcPr>
-                  <w:tcW w:w="2047" w:type="dxa"/>
-                </w:tcPr>
-                <w:p>
-                  <w:pPr>
-                    <w:pStyle w:val="ListParagraph"/>
-                    <w:ind w:left="0"/>
-                  </w:pPr>
-                  <w:r>
-                    <w:t>n/a</w:t>
-                  </w:r>
-                </w:p>
-              </w:tc>
-            </w:tr>
-            <w:tr>
-              <w:tc>
-                <w:tcPr>
-                  <w:tcW w:w="1730" w:type="dxa"/>
-                  <w:shd w:val="clear" w:color="auto" w:fill="F2F2F2" w:themeFill="background1" w:themeFillShade="F2"/>
-                </w:tcPr>
-                <w:p>
-                  <w:pPr>
-                    <w:rPr>
-                      <w:b/>
-                    </w:rPr>
-                  </w:pPr>
-                  <w:r>
-                    <w:rPr>
-                      <w:b/>
-                    </w:rPr>
-                    <w:t>Telefon</w:t>
-                  </w:r>
-                </w:p>
-                <w:p>
-                  <w:pPr>
-                    <w:rPr>
-                      <w:b/>
-                    </w:rPr>
-                  </w:pPr>
-                </w:p>
-              </w:tc>
-              <w:tc>
-                <w:tcPr>
-                  <w:tcW w:w="949" w:type="dxa"/>
-                </w:tcPr>
-                <w:p>
-                  <w:pPr>
-                    <w:pStyle w:val="ListParagraph"/>
-                    <w:ind w:left="0"/>
-                  </w:pPr>
-                  <w:r>
-                    <w:t>String</w:t>
-                  </w:r>
-                </w:p>
-              </w:tc>
-              <w:tc>
-                <w:tcPr>
-                  <w:tcW w:w="918" w:type="dxa"/>
-                </w:tcPr>
-                <w:p>
-                  <w:pPr>
-                    <w:pStyle w:val="ListParagraph"/>
-                    <w:ind w:left="0"/>
-                  </w:pPr>
-                  <w:r>
-                    <w:t>20</w:t>
-                  </w:r>
-                </w:p>
-              </w:tc>
-              <w:tc>
-                <w:tcPr>
-                  <w:tcW w:w="995" w:type="dxa"/>
-                </w:tcPr>
-                <w:p>
-                  <w:pPr>
-                    <w:pStyle w:val="ListParagraph"/>
-                    <w:ind w:left="0"/>
-                  </w:pPr>
-                  <w:r>
-                    <w:t>N</w:t>
-                  </w:r>
-                </w:p>
-              </w:tc>
-              <w:tc>
-                <w:tcPr>
-                  <w:tcW w:w="2047" w:type="dxa"/>
-                </w:tcPr>
-                <w:p>
-                  <w:pPr>
-                    <w:pStyle w:val="ListParagraph"/>
-                    <w:ind w:left="0"/>
-                  </w:pPr>
-                  <w:r>
-                    <w:t>Dopuszczalne znaki: int, ‘-’, ‘(’, ‘)’</w:t>
-                  </w:r>
-                </w:p>
-              </w:tc>
-            </w:tr>
-          </w:tbl>
-          <w:p>
-            <w:pPr>
-              <w:pStyle w:val="ListParagraph"/>
-              <w:numPr>
-                <w:ilvl w:val="0"/>
-                <w:numId w:val="4"/>
-              </w:numPr>
+              <w:ind w:left="1080"/>
             </w:pPr>
             <w:r>
               <w:t>Dla użytkownika rejestrującego – Administratora:</w:t>
@@ -1302,7 +326,7 @@
               </w:trPr>
               <w:tc>
                 <w:tcPr>
-                  <w:tcW w:w="1634" w:type="dxa"/>
+                  <w:tcW w:w="1623" w:type="dxa"/>
                   <w:vMerge w:val="restart"/>
                   <w:shd w:val="clear" w:color="auto" w:fill="F2F2F2" w:themeFill="background1" w:themeFillShade="F2"/>
                 </w:tcPr>
@@ -1316,14 +340,13 @@
                     <w:rPr>
                       <w:b/>
                     </w:rPr>
-                    <w:lastRenderedPageBreak/>
                     <w:t>Nazwa pola</w:t>
                   </w:r>
                 </w:p>
               </w:tc>
               <w:tc>
                 <w:tcPr>
-                  <w:tcW w:w="5039" w:type="dxa"/>
+                  <w:tcW w:w="5050" w:type="dxa"/>
                   <w:gridSpan w:val="4"/>
                   <w:shd w:val="clear" w:color="auto" w:fill="F2F2F2" w:themeFill="background1" w:themeFillShade="F2"/>
                 </w:tcPr>
@@ -1348,7 +371,7 @@
               </w:trPr>
               <w:tc>
                 <w:tcPr>
-                  <w:tcW w:w="1634" w:type="dxa"/>
+                  <w:tcW w:w="1623" w:type="dxa"/>
                   <w:vMerge/>
                   <w:shd w:val="clear" w:color="auto" w:fill="F2F2F2" w:themeFill="background1" w:themeFillShade="F2"/>
                 </w:tcPr>
@@ -1362,7 +385,7 @@
               </w:tc>
               <w:tc>
                 <w:tcPr>
-                  <w:tcW w:w="860" w:type="dxa"/>
+                  <w:tcW w:w="949" w:type="dxa"/>
                   <w:shd w:val="clear" w:color="auto" w:fill="F2F2F2" w:themeFill="background1" w:themeFillShade="F2"/>
                 </w:tcPr>
                 <w:p>
@@ -1381,7 +404,7 @@
               </w:tc>
               <w:tc>
                 <w:tcPr>
-                  <w:tcW w:w="1051" w:type="dxa"/>
+                  <w:tcW w:w="1038" w:type="dxa"/>
                   <w:shd w:val="clear" w:color="auto" w:fill="F2F2F2" w:themeFill="background1" w:themeFillShade="F2"/>
                 </w:tcPr>
                 <w:p>
@@ -1400,7 +423,7 @@
               </w:tc>
               <w:tc>
                 <w:tcPr>
-                  <w:tcW w:w="1047" w:type="dxa"/>
+                  <w:tcW w:w="1042" w:type="dxa"/>
                   <w:shd w:val="clear" w:color="auto" w:fill="F2F2F2" w:themeFill="background1" w:themeFillShade="F2"/>
                 </w:tcPr>
                 <w:p>
@@ -1432,7 +455,7 @@
               </w:tc>
               <w:tc>
                 <w:tcPr>
-                  <w:tcW w:w="2081" w:type="dxa"/>
+                  <w:tcW w:w="2021" w:type="dxa"/>
                   <w:shd w:val="clear" w:color="auto" w:fill="F2F2F2" w:themeFill="background1" w:themeFillShade="F2"/>
                 </w:tcPr>
                 <w:p>
@@ -1456,7 +479,7 @@
               </w:trPr>
               <w:tc>
                 <w:tcPr>
-                  <w:tcW w:w="1634" w:type="dxa"/>
+                  <w:tcW w:w="1623" w:type="dxa"/>
                   <w:shd w:val="clear" w:color="auto" w:fill="F2F2F2" w:themeFill="background1" w:themeFillShade="F2"/>
                 </w:tcPr>
                 <w:p>
@@ -1475,7 +498,7 @@
               </w:tc>
               <w:tc>
                 <w:tcPr>
-                  <w:tcW w:w="860" w:type="dxa"/>
+                  <w:tcW w:w="949" w:type="dxa"/>
                 </w:tcPr>
                 <w:p>
                   <w:pPr>
@@ -1489,7 +512,7 @@
               </w:tc>
               <w:tc>
                 <w:tcPr>
-                  <w:tcW w:w="1051" w:type="dxa"/>
+                  <w:tcW w:w="1038" w:type="dxa"/>
                 </w:tcPr>
                 <w:p>
                   <w:pPr>
@@ -1503,7 +526,7 @@
               </w:tc>
               <w:tc>
                 <w:tcPr>
-                  <w:tcW w:w="1047" w:type="dxa"/>
+                  <w:tcW w:w="1042" w:type="dxa"/>
                 </w:tcPr>
                 <w:p>
                   <w:pPr>
@@ -1517,7 +540,7 @@
               </w:tc>
               <w:tc>
                 <w:tcPr>
-                  <w:tcW w:w="2081" w:type="dxa"/>
+                  <w:tcW w:w="2021" w:type="dxa"/>
                 </w:tcPr>
                 <w:p>
                   <w:pPr>
@@ -1536,7 +559,7 @@
               </w:trPr>
               <w:tc>
                 <w:tcPr>
-                  <w:tcW w:w="1634" w:type="dxa"/>
+                  <w:tcW w:w="1623" w:type="dxa"/>
                   <w:shd w:val="clear" w:color="auto" w:fill="F2F2F2" w:themeFill="background1" w:themeFillShade="F2"/>
                 </w:tcPr>
                 <w:p>
@@ -1564,7 +587,7 @@
               </w:tc>
               <w:tc>
                 <w:tcPr>
-                  <w:tcW w:w="860" w:type="dxa"/>
+                  <w:tcW w:w="949" w:type="dxa"/>
                 </w:tcPr>
                 <w:p>
                   <w:pPr>
@@ -1578,7 +601,7 @@
               </w:tc>
               <w:tc>
                 <w:tcPr>
-                  <w:tcW w:w="1051" w:type="dxa"/>
+                  <w:tcW w:w="1038" w:type="dxa"/>
                 </w:tcPr>
                 <w:p>
                   <w:pPr>
@@ -1592,7 +615,7 @@
               </w:tc>
               <w:tc>
                 <w:tcPr>
-                  <w:tcW w:w="1047" w:type="dxa"/>
+                  <w:tcW w:w="1042" w:type="dxa"/>
                 </w:tcPr>
                 <w:p>
                   <w:pPr>
@@ -1606,7 +629,7 @@
               </w:tc>
               <w:tc>
                 <w:tcPr>
-                  <w:tcW w:w="2081" w:type="dxa"/>
+                  <w:tcW w:w="2021" w:type="dxa"/>
                 </w:tcPr>
                 <w:p>
                   <w:pPr>
@@ -1625,7 +648,7 @@
               </w:trPr>
               <w:tc>
                 <w:tcPr>
-                  <w:tcW w:w="1634" w:type="dxa"/>
+                  <w:tcW w:w="1623" w:type="dxa"/>
                   <w:shd w:val="clear" w:color="auto" w:fill="F2F2F2" w:themeFill="background1" w:themeFillShade="F2"/>
                 </w:tcPr>
                 <w:p>
@@ -1653,7 +676,7 @@
               </w:tc>
               <w:tc>
                 <w:tcPr>
-                  <w:tcW w:w="860" w:type="dxa"/>
+                  <w:tcW w:w="949" w:type="dxa"/>
                 </w:tcPr>
                 <w:p>
                   <w:pPr>
@@ -1667,7 +690,7 @@
               </w:tc>
               <w:tc>
                 <w:tcPr>
-                  <w:tcW w:w="1051" w:type="dxa"/>
+                  <w:tcW w:w="1038" w:type="dxa"/>
                 </w:tcPr>
                 <w:p>
                   <w:pPr>
@@ -1681,7 +704,7 @@
               </w:tc>
               <w:tc>
                 <w:tcPr>
-                  <w:tcW w:w="1047" w:type="dxa"/>
+                  <w:tcW w:w="1042" w:type="dxa"/>
                 </w:tcPr>
                 <w:p>
                   <w:pPr>
@@ -1695,7 +718,7 @@
               </w:tc>
               <w:tc>
                 <w:tcPr>
-                  <w:tcW w:w="2081" w:type="dxa"/>
+                  <w:tcW w:w="2021" w:type="dxa"/>
                 </w:tcPr>
                 <w:p>
                   <w:pPr>
@@ -1714,7 +737,7 @@
               </w:trPr>
               <w:tc>
                 <w:tcPr>
-                  <w:tcW w:w="1634" w:type="dxa"/>
+                  <w:tcW w:w="1623" w:type="dxa"/>
                   <w:shd w:val="clear" w:color="auto" w:fill="F2F2F2" w:themeFill="background1" w:themeFillShade="F2"/>
                 </w:tcPr>
                 <w:p>
@@ -1742,7 +765,7 @@
               </w:tc>
               <w:tc>
                 <w:tcPr>
-                  <w:tcW w:w="860" w:type="dxa"/>
+                  <w:tcW w:w="949" w:type="dxa"/>
                 </w:tcPr>
                 <w:p>
                   <w:pPr>
@@ -1756,7 +779,7 @@
               </w:tc>
               <w:tc>
                 <w:tcPr>
-                  <w:tcW w:w="1051" w:type="dxa"/>
+                  <w:tcW w:w="1038" w:type="dxa"/>
                 </w:tcPr>
                 <w:p>
                   <w:pPr>
@@ -1770,7 +793,7 @@
               </w:tc>
               <w:tc>
                 <w:tcPr>
-                  <w:tcW w:w="1047" w:type="dxa"/>
+                  <w:tcW w:w="1042" w:type="dxa"/>
                 </w:tcPr>
                 <w:p>
                   <w:pPr>
@@ -1784,7 +807,7 @@
               </w:tc>
               <w:tc>
                 <w:tcPr>
-                  <w:tcW w:w="2081" w:type="dxa"/>
+                  <w:tcW w:w="2021" w:type="dxa"/>
                 </w:tcPr>
                 <w:p>
                   <w:pPr>
@@ -1799,11 +822,11 @@
             </w:tr>
             <w:tr>
               <w:trPr>
-                <w:trHeight w:val="1023"/>
+                <w:trHeight w:val="771"/>
               </w:trPr>
               <w:tc>
                 <w:tcPr>
-                  <w:tcW w:w="1634" w:type="dxa"/>
+                  <w:tcW w:w="1623" w:type="dxa"/>
                   <w:shd w:val="clear" w:color="auto" w:fill="F2F2F2" w:themeFill="background1" w:themeFillShade="F2"/>
                 </w:tcPr>
                 <w:p>
@@ -1816,7 +839,7 @@
                     <w:rPr>
                       <w:b/>
                     </w:rPr>
-                    <w:t>PWZ (Prawo Wykonywania Zawodu)</w:t>
+                    <w:t>Hasło</w:t>
                   </w:r>
                 </w:p>
                 <w:p>
@@ -1831,7 +854,7 @@
               </w:tc>
               <w:tc>
                 <w:tcPr>
-                  <w:tcW w:w="860" w:type="dxa"/>
+                  <w:tcW w:w="949" w:type="dxa"/>
                 </w:tcPr>
                 <w:p>
                   <w:pPr>
@@ -1839,13 +862,13 @@
                     <w:ind w:left="0"/>
                   </w:pPr>
                   <w:r>
-                    <w:t>Integer</w:t>
-                  </w:r>
-                </w:p>
-              </w:tc>
-              <w:tc>
-                <w:tcPr>
-                  <w:tcW w:w="1051" w:type="dxa"/>
+                    <w:t>String</w:t>
+                  </w:r>
+                </w:p>
+              </w:tc>
+              <w:tc>
+                <w:tcPr>
+                  <w:tcW w:w="1038" w:type="dxa"/>
                 </w:tcPr>
                 <w:p>
                   <w:pPr>
@@ -1853,13 +876,13 @@
                     <w:ind w:left="0"/>
                   </w:pPr>
                   <w:r>
-                    <w:t>7</w:t>
-                  </w:r>
-                </w:p>
-              </w:tc>
-              <w:tc>
-                <w:tcPr>
-                  <w:tcW w:w="1047" w:type="dxa"/>
+                    <w:t>150</w:t>
+                  </w:r>
+                </w:p>
+              </w:tc>
+              <w:tc>
+                <w:tcPr>
+                  <w:tcW w:w="1042" w:type="dxa"/>
                 </w:tcPr>
                 <w:p>
                   <w:pPr>
@@ -1867,120 +890,13 @@
                     <w:ind w:left="0"/>
                   </w:pPr>
                   <w:r>
-                    <w:t>N</w:t>
-                  </w:r>
-                </w:p>
-              </w:tc>
-              <w:tc>
-                <w:tcPr>
-                  <w:tcW w:w="2081" w:type="dxa"/>
-                </w:tcPr>
-                <w:p>
-                  <w:pPr>
-                    <w:pStyle w:val="ListParagraph"/>
-                    <w:ind w:left="0"/>
-                  </w:pPr>
-                  <w:r>
-                    <w:t xml:space="preserve">Walidowany z </w:t>
-                  </w:r>
-                  <w:r>
-                    <w:fldChar w:fldCharType="begin"/>
-                  </w:r>
-                  <w:r>
-                    <w:instrText xml:space="preserve"> HYPERLINK "https://rejestr.nil.org.pl/xml/nil/rejlek/hurtd" </w:instrText>
-                  </w:r>
-                  <w:r>
-                    <w:fldChar w:fldCharType="separate"/>
-                  </w:r>
-                  <w:r>
-                    <w:rPr>
-                      <w:rStyle w:val="Hyperlink"/>
-                    </w:rPr>
-                    <w:t>NIL</w:t>
-                  </w:r>
-                  <w:r>
-                    <w:fldChar w:fldCharType="end"/>
-                  </w:r>
-                </w:p>
-              </w:tc>
-            </w:tr>
-            <w:tr>
-              <w:trPr>
-                <w:trHeight w:val="771"/>
-              </w:trPr>
-              <w:tc>
-                <w:tcPr>
-                  <w:tcW w:w="1634" w:type="dxa"/>
-                  <w:shd w:val="clear" w:color="auto" w:fill="F2F2F2" w:themeFill="background1" w:themeFillShade="F2"/>
-                </w:tcPr>
-                <w:p>
-                  <w:pPr>
-                    <w:rPr>
-                      <w:b/>
-                    </w:rPr>
-                  </w:pPr>
-                  <w:r>
-                    <w:rPr>
-                      <w:b/>
-                    </w:rPr>
-                    <w:t>Hasło</w:t>
-                  </w:r>
-                </w:p>
-                <w:p>
-                  <w:pPr>
-                    <w:pStyle w:val="ListParagraph"/>
-                    <w:ind w:left="1440"/>
-                    <w:rPr>
-                      <w:b/>
-                    </w:rPr>
-                  </w:pPr>
-                </w:p>
-              </w:tc>
-              <w:tc>
-                <w:tcPr>
-                  <w:tcW w:w="860" w:type="dxa"/>
-                </w:tcPr>
-                <w:p>
-                  <w:pPr>
-                    <w:pStyle w:val="ListParagraph"/>
-                    <w:ind w:left="0"/>
-                  </w:pPr>
-                  <w:r>
-                    <w:t>String</w:t>
-                  </w:r>
-                </w:p>
-              </w:tc>
-              <w:tc>
-                <w:tcPr>
-                  <w:tcW w:w="1051" w:type="dxa"/>
-                </w:tcPr>
-                <w:p>
-                  <w:pPr>
-                    <w:pStyle w:val="ListParagraph"/>
-                    <w:ind w:left="0"/>
-                  </w:pPr>
-                  <w:r>
-                    <w:t>150</w:t>
-                  </w:r>
-                </w:p>
-              </w:tc>
-              <w:tc>
-                <w:tcPr>
-                  <w:tcW w:w="1047" w:type="dxa"/>
-                </w:tcPr>
-                <w:p>
-                  <w:pPr>
-                    <w:pStyle w:val="ListParagraph"/>
-                    <w:ind w:left="0"/>
-                  </w:pPr>
-                  <w:r>
                     <w:t>T</w:t>
                   </w:r>
                 </w:p>
               </w:tc>
               <w:tc>
                 <w:tcPr>
-                  <w:tcW w:w="2081" w:type="dxa"/>
+                  <w:tcW w:w="2021" w:type="dxa"/>
                 </w:tcPr>
                 <w:p>
                   <w:pPr>
@@ -1999,7 +915,7 @@
               </w:trPr>
               <w:tc>
                 <w:tcPr>
-                  <w:tcW w:w="1634" w:type="dxa"/>
+                  <w:tcW w:w="1623" w:type="dxa"/>
                   <w:shd w:val="clear" w:color="auto" w:fill="F2F2F2" w:themeFill="background1" w:themeFillShade="F2"/>
                 </w:tcPr>
                 <w:p>
@@ -2018,7 +934,7 @@
               </w:tc>
               <w:tc>
                 <w:tcPr>
-                  <w:tcW w:w="860" w:type="dxa"/>
+                  <w:tcW w:w="949" w:type="dxa"/>
                 </w:tcPr>
                 <w:p>
                   <w:pPr>
@@ -2032,7 +948,7 @@
               </w:tc>
               <w:tc>
                 <w:tcPr>
-                  <w:tcW w:w="1051" w:type="dxa"/>
+                  <w:tcW w:w="1038" w:type="dxa"/>
                 </w:tcPr>
                 <w:p>
                   <w:pPr>
@@ -2046,7 +962,7 @@
               </w:tc>
               <w:tc>
                 <w:tcPr>
-                  <w:tcW w:w="1047" w:type="dxa"/>
+                  <w:tcW w:w="1042" w:type="dxa"/>
                 </w:tcPr>
                 <w:p>
                   <w:pPr>
@@ -2060,7 +976,7 @@
               </w:tc>
               <w:tc>
                 <w:tcPr>
-                  <w:tcW w:w="2081" w:type="dxa"/>
+                  <w:tcW w:w="2021" w:type="dxa"/>
                 </w:tcPr>
                 <w:p>
                   <w:pPr>
@@ -2069,86 +985,6 @@
                   </w:pPr>
                   <w:r>
                     <w:t>Musi być takie samo jak hasło</w:t>
-                  </w:r>
-                </w:p>
-              </w:tc>
-            </w:tr>
-            <w:tr>
-              <w:trPr>
-                <w:trHeight w:val="253"/>
-              </w:trPr>
-              <w:tc>
-                <w:tcPr>
-                  <w:tcW w:w="1634" w:type="dxa"/>
-                  <w:shd w:val="clear" w:color="auto" w:fill="F2F2F2" w:themeFill="background1" w:themeFillShade="F2"/>
-                </w:tcPr>
-                <w:p>
-                  <w:pPr>
-                    <w:rPr>
-                      <w:b/>
-                    </w:rPr>
-                  </w:pPr>
-                  <w:r>
-                    <w:rPr>
-                      <w:b/>
-                    </w:rPr>
-                    <w:t>Jestem lekarzem</w:t>
-                  </w:r>
-                </w:p>
-              </w:tc>
-              <w:tc>
-                <w:tcPr>
-                  <w:tcW w:w="860" w:type="dxa"/>
-                </w:tcPr>
-                <w:p>
-                  <w:pPr>
-                    <w:pStyle w:val="ListParagraph"/>
-                    <w:ind w:left="0"/>
-                  </w:pPr>
-                  <w:r>
-                    <w:t>Boolean</w:t>
-                  </w:r>
-                </w:p>
-              </w:tc>
-              <w:tc>
-                <w:tcPr>
-                  <w:tcW w:w="1051" w:type="dxa"/>
-                </w:tcPr>
-                <w:p>
-                  <w:pPr>
-                    <w:pStyle w:val="ListParagraph"/>
-                    <w:ind w:left="0"/>
-                  </w:pPr>
-                  <w:r>
-                    <w:t>n/a</w:t>
-                  </w:r>
-                </w:p>
-              </w:tc>
-              <w:tc>
-                <w:tcPr>
-                  <w:tcW w:w="1047" w:type="dxa"/>
-                </w:tcPr>
-                <w:p>
-                  <w:pPr>
-                    <w:pStyle w:val="ListParagraph"/>
-                    <w:ind w:left="0"/>
-                  </w:pPr>
-                  <w:r>
-                    <w:t>T</w:t>
-                  </w:r>
-                </w:p>
-              </w:tc>
-              <w:tc>
-                <w:tcPr>
-                  <w:tcW w:w="2081" w:type="dxa"/>
-                </w:tcPr>
-                <w:p>
-                  <w:pPr>
-                    <w:pStyle w:val="ListParagraph"/>
-                    <w:ind w:left="0"/>
-                  </w:pPr>
-                  <w:r>
-                    <w:t>Jeżeli True to PWZ jest obowiązkowe oraz użytkownik dodatkowo przyjmuje role Lekarza</w:t>
                   </w:r>
                 </w:p>
               </w:tc>
@@ -2175,7 +1011,15 @@
               </w:numPr>
             </w:pPr>
             <w:r>
-              <w:t xml:space="preserve">System rejestruje nowe konto Gabinetu Stomatologicznego oraz przypisuje mu Administratora. </w:t>
+              <w:t xml:space="preserve">System rejestruje nowe konto </w:t>
+            </w:r>
+            <w:r>
+              <w:t>Administratora Gabinetu Stomatologicznego.</w:t>
+            </w:r>
+            <w:bookmarkStart w:id="0" w:name="_GoBack"/>
+            <w:bookmarkEnd w:id="0"/>
+            <w:r>
+              <w:t xml:space="preserve"> </w:t>
             </w:r>
           </w:p>
         </w:tc>
@@ -2186,34 +1030,9 @@
             <w:tcW w:w="1765" w:type="dxa"/>
           </w:tcPr>
           <w:p>
-            <w:pPr>
-              <w:rPr>
-                <w:lang w:val="en-US"/>
-              </w:rPr>
-            </w:pPr>
-            <w:proofErr w:type="spellStart"/>
-            <w:r>
-              <w:rPr>
-                <w:lang w:val="en-US"/>
-              </w:rPr>
-              <w:lastRenderedPageBreak/>
-              <w:t>Sytuacje</w:t>
-            </w:r>
-            <w:proofErr w:type="spellEnd"/>
-            <w:r>
-              <w:rPr>
-                <w:lang w:val="en-US"/>
-              </w:rPr>
-              <w:t xml:space="preserve"> </w:t>
-            </w:r>
-            <w:proofErr w:type="spellStart"/>
-            <w:r>
-              <w:rPr>
-                <w:lang w:val="en-US"/>
-              </w:rPr>
-              <w:t>wyjątkowe</w:t>
-            </w:r>
-            <w:proofErr w:type="spellEnd"/>
+            <w:r>
+              <w:t>Sytuacje wyjątkowe</w:t>
+            </w:r>
           </w:p>
         </w:tc>
         <w:tc>
@@ -2273,7 +1092,6 @@
           </w:tcPr>
           <w:p>
             <w:r>
-              <w:lastRenderedPageBreak/>
               <w:t>ID</w:t>
             </w:r>
           </w:p>
@@ -2846,10 +1664,7 @@
         </w:tc>
       </w:tr>
     </w:tbl>
-    <w:p>
-      <w:bookmarkStart w:id="0" w:name="_GoBack"/>
-      <w:bookmarkEnd w:id="0"/>
-    </w:p>
+    <w:p/>
     <w:sectPr>
       <w:pgSz w:w="12240" w:h="15840"/>
       <w:pgMar w:top="1440" w:right="1440" w:bottom="1440" w:left="1440" w:header="720" w:footer="720" w:gutter="0"/>

</xml_diff>